<commit_message>
Update for temporary pyinstaller fix for finding templates/images files
</commit_message>
<xml_diff>
--- a/internbot/resources/templates/topline_template.docx
+++ b/internbot/resources/templates/topline_template.docx
@@ -444,16 +444,6 @@
     </w:p>
     <w:p>
       <w:pPr>
-        <w:rPr>
-          <w:rFonts w:eastAsia="Arial Unicode MS"/>
-          <w:b/>
-          <w:sz w:val="20"/>
-          <w:szCs w:val="20"/>
-        </w:rPr>
-      </w:pPr>
-    </w:p>
-    <w:p>
-      <w:pPr>
         <w:jc w:val="center"/>
         <w:rPr>
           <w:rFonts w:eastAsia="Arial Unicode MS"/>
@@ -605,25 +595,92 @@
           <w:sz w:val="20"/>
           <w:szCs w:val="20"/>
         </w:rPr>
-        <w:t>60 South 600 East Ste. 250</w:t>
-      </w:r>
-    </w:p>
-    <w:p>
-      <w:pPr>
-        <w:rPr>
-          <w:rFonts w:eastAsia="Arial Unicode MS"/>
-          <w:sz w:val="20"/>
-          <w:szCs w:val="20"/>
-        </w:rPr>
-      </w:pPr>
-      <w:r>
-        <w:rPr>
-          <w:rFonts w:eastAsia="Arial Unicode MS"/>
-          <w:sz w:val="20"/>
-          <w:szCs w:val="20"/>
-        </w:rPr>
-        <w:t>Salt Lake City, Utah 84102</w:t>
-      </w:r>
+        <w:t>15 West South Temple</w:t>
+      </w:r>
+      <w:r>
+        <w:rPr>
+          <w:rFonts w:eastAsia="Arial Unicode MS"/>
+          <w:sz w:val="20"/>
+          <w:szCs w:val="20"/>
+        </w:rPr>
+        <w:t xml:space="preserve"> Ste. </w:t>
+      </w:r>
+      <w:r>
+        <w:rPr>
+          <w:rFonts w:eastAsia="Arial Unicode MS"/>
+          <w:sz w:val="20"/>
+          <w:szCs w:val="20"/>
+        </w:rPr>
+        <w:t>163</w:t>
+      </w:r>
+      <w:r>
+        <w:rPr>
+          <w:rFonts w:eastAsia="Arial Unicode MS"/>
+          <w:sz w:val="20"/>
+          <w:szCs w:val="20"/>
+        </w:rPr>
+        <w:t>0</w:t>
+      </w:r>
+    </w:p>
+    <w:p>
+      <w:pPr>
+        <w:rPr>
+          <w:rFonts w:eastAsia="Arial Unicode MS"/>
+          <w:sz w:val="20"/>
+          <w:szCs w:val="20"/>
+        </w:rPr>
+      </w:pPr>
+      <w:r>
+        <w:rPr>
+          <w:rFonts w:eastAsia="Arial Unicode MS"/>
+          <w:sz w:val="20"/>
+          <w:szCs w:val="20"/>
+        </w:rPr>
+        <w:t>Salt Lake City, Utah 8410</w:t>
+      </w:r>
+      <w:r>
+        <w:rPr>
+          <w:rFonts w:eastAsia="Arial Unicode MS"/>
+          <w:sz w:val="20"/>
+          <w:szCs w:val="20"/>
+        </w:rPr>
+        <w:t>1</w:t>
+      </w:r>
+    </w:p>
+    <w:p>
+      <w:pPr>
+        <w:keepLines/>
+        <w:rPr>
+          <w:rFonts w:eastAsia="Arial Unicode MS"/>
+          <w:sz w:val="20"/>
+          <w:szCs w:val="20"/>
+        </w:rPr>
+      </w:pPr>
+      <w:r>
+        <w:rPr>
+          <w:rFonts w:eastAsia="Arial Unicode MS"/>
+          <w:sz w:val="20"/>
+          <w:szCs w:val="20"/>
+        </w:rPr>
+        <w:t>801-</w:t>
+      </w:r>
+      <w:r>
+        <w:rPr>
+          <w:rFonts w:eastAsia="Arial Unicode MS"/>
+          <w:sz w:val="20"/>
+          <w:szCs w:val="20"/>
+        </w:rPr>
+        <w:t>406-7877</w:t>
+      </w:r>
+    </w:p>
+    <w:p>
+      <w:pPr>
+        <w:rPr>
+          <w:rFonts w:eastAsia="Arial Unicode MS"/>
+          <w:sz w:val="20"/>
+          <w:szCs w:val="20"/>
+        </w:rPr>
+      </w:pPr>
     </w:p>
     <w:p>
       <w:pPr>
@@ -1667,7 +1724,7 @@
     </w:rPrDefault>
     <w:pPrDefault/>
   </w:docDefaults>
-  <w:latentStyles w:defLockedState="0" w:defUIPriority="99" w:defSemiHidden="0" w:defUnhideWhenUsed="0" w:defQFormat="0" w:count="375">
+  <w:latentStyles w:defLockedState="0" w:defUIPriority="99" w:defSemiHidden="0" w:defUnhideWhenUsed="0" w:defQFormat="0" w:count="377">
     <w:lsdException w:name="Normal" w:uiPriority="0" w:qFormat="1"/>
     <w:lsdException w:name="heading 1" w:uiPriority="9" w:qFormat="1"/>
     <w:lsdException w:name="heading 2" w:semiHidden="1" w:uiPriority="9" w:unhideWhenUsed="1" w:qFormat="1"/>
@@ -1773,7 +1830,6 @@
     <w:lsdException w:name="HTML Sample" w:semiHidden="1" w:unhideWhenUsed="1"/>
     <w:lsdException w:name="HTML Typewriter" w:semiHidden="1" w:unhideWhenUsed="1"/>
     <w:lsdException w:name="HTML Variable" w:semiHidden="1" w:unhideWhenUsed="1"/>
-    <w:lsdException w:name="Normal Table" w:semiHidden="1" w:unhideWhenUsed="1"/>
     <w:lsdException w:name="annotation subject" w:semiHidden="1" w:unhideWhenUsed="1"/>
     <w:lsdException w:name="No List" w:semiHidden="1" w:unhideWhenUsed="1"/>
     <w:lsdException w:name="Outline List 1" w:semiHidden="1" w:unhideWhenUsed="1"/>
@@ -1819,11 +1875,9 @@
     <w:lsdException w:name="Table Subtle 1" w:semiHidden="1" w:unhideWhenUsed="1"/>
     <w:lsdException w:name="Table Subtle 2" w:semiHidden="1" w:unhideWhenUsed="1"/>
     <w:lsdException w:name="Table Web 1" w:semiHidden="1" w:unhideWhenUsed="1"/>
-    <w:lsdException w:name="Table Web 2" w:semiHidden="1" w:unhideWhenUsed="1"/>
     <w:lsdException w:name="Table Web 3" w:semiHidden="1" w:unhideWhenUsed="1"/>
     <w:lsdException w:name="Balloon Text" w:semiHidden="1" w:unhideWhenUsed="1"/>
     <w:lsdException w:name="Table Grid" w:uiPriority="59"/>
-    <w:lsdException w:name="Table Theme" w:semiHidden="1" w:unhideWhenUsed="1"/>
     <w:lsdException w:name="Placeholder Text" w:semiHidden="1"/>
     <w:lsdException w:name="No Spacing" w:uiPriority="1" w:qFormat="1"/>
     <w:lsdException w:name="Light Shading" w:uiPriority="60"/>
@@ -2041,6 +2095,8 @@
     <w:lsdException w:name="List Table 7 Colorful Accent 6" w:uiPriority="52"/>
     <w:lsdException w:name="Mention" w:semiHidden="1" w:unhideWhenUsed="1"/>
     <w:lsdException w:name="Smart Hyperlink" w:semiHidden="1" w:unhideWhenUsed="1"/>
+    <w:lsdException w:name="Smart Link" w:semiHidden="1" w:unhideWhenUsed="1"/>
+    <w:lsdException w:name="Smart Link Error" w:semiHidden="1" w:unhideWhenUsed="1"/>
   </w:latentStyles>
   <w:style w:type="paragraph" w:default="1" w:styleId="Normal">
     <w:name w:val="Normal"/>
@@ -2879,7 +2935,7 @@
 </file>
 
 <file path=customXml/itemProps1.xml><?xml version="1.0" encoding="utf-8"?>
-<ds:datastoreItem xmlns:ds="http://schemas.openxmlformats.org/officeDocument/2006/customXml" ds:itemID="{36C78CFE-7F8A-BB4D-9479-793AA7F47F81}">
+<ds:datastoreItem xmlns:ds="http://schemas.openxmlformats.org/officeDocument/2006/customXml" ds:itemID="{0F94DFC3-7E9E-1E4F-B9B5-235CE66A4CE5}">
   <ds:schemaRefs>
     <ds:schemaRef ds:uri="http://schemas.openxmlformats.org/officeDocument/2006/bibliography"/>
   </ds:schemaRefs>

</xml_diff>

<commit_message>
Update topline template address
</commit_message>
<xml_diff>
--- a/internbot/resources/templates/topline_template.docx
+++ b/internbot/resources/templates/topline_template.docx
@@ -1,6 +1,6 @@
 
 <file path=word/document.xml><?xml version="1.0" encoding="utf-8"?>
-<w:document xmlns:wpc="http://schemas.microsoft.com/office/word/2010/wordprocessingCanvas" xmlns:cx="http://schemas.microsoft.com/office/drawing/2014/chartex" xmlns:cx1="http://schemas.microsoft.com/office/drawing/2015/9/8/chartex" xmlns:cx2="http://schemas.microsoft.com/office/drawing/2015/10/21/chartex" xmlns:cx3="http://schemas.microsoft.com/office/drawing/2016/5/9/chartex" xmlns:cx4="http://schemas.microsoft.com/office/drawing/2016/5/10/chartex" xmlns:cx5="http://schemas.microsoft.com/office/drawing/2016/5/11/chartex" xmlns:cx6="http://schemas.microsoft.com/office/drawing/2016/5/12/chartex" xmlns:cx7="http://schemas.microsoft.com/office/drawing/2016/5/13/chartex" xmlns:cx8="http://schemas.microsoft.com/office/drawing/2016/5/14/chartex" xmlns:mc="http://schemas.openxmlformats.org/markup-compatibility/2006" xmlns:aink="http://schemas.microsoft.com/office/drawing/2016/ink" xmlns:am3d="http://schemas.microsoft.com/office/drawing/2017/model3d" xmlns:o="urn:schemas-microsoft-com:office:office" xmlns:r="http://schemas.openxmlformats.org/officeDocument/2006/relationships" xmlns:m="http://schemas.openxmlformats.org/officeDocument/2006/math" xmlns:v="urn:schemas-microsoft-com:vml" xmlns:wp14="http://schemas.microsoft.com/office/word/2010/wordprocessingDrawing" xmlns:wp="http://schemas.openxmlformats.org/drawingml/2006/wordprocessingDrawing" xmlns:w10="urn:schemas-microsoft-com:office:word" xmlns:w="http://schemas.openxmlformats.org/wordprocessingml/2006/main" xmlns:w14="http://schemas.microsoft.com/office/word/2010/wordml" xmlns:w15="http://schemas.microsoft.com/office/word/2012/wordml" xmlns:w16cex="http://schemas.microsoft.com/office/word/2018/wordml/cex" xmlns:w16cid="http://schemas.microsoft.com/office/word/2016/wordml/cid" xmlns:w16="http://schemas.microsoft.com/office/word/2018/wordml" xmlns:w16sdtdh="http://schemas.microsoft.com/office/word/2020/wordml/sdtdatahash" xmlns:w16se="http://schemas.microsoft.com/office/word/2015/wordml/symex" xmlns:wpg="http://schemas.microsoft.com/office/word/2010/wordprocessingGroup" xmlns:wpi="http://schemas.microsoft.com/office/word/2010/wordprocessingInk" xmlns:wne="http://schemas.microsoft.com/office/word/2006/wordml" xmlns:wps="http://schemas.microsoft.com/office/word/2010/wordprocessingShape" mc:Ignorable="w14 w15 w16se w16cid w16 w16cex w16sdtdh wp14">
+<w:document xmlns:wpc="http://schemas.microsoft.com/office/word/2010/wordprocessingCanvas" xmlns:cx="http://schemas.microsoft.com/office/drawing/2014/chartex" xmlns:cx1="http://schemas.microsoft.com/office/drawing/2015/9/8/chartex" xmlns:cx2="http://schemas.microsoft.com/office/drawing/2015/10/21/chartex" xmlns:cx3="http://schemas.microsoft.com/office/drawing/2016/5/9/chartex" xmlns:cx4="http://schemas.microsoft.com/office/drawing/2016/5/10/chartex" xmlns:cx5="http://schemas.microsoft.com/office/drawing/2016/5/11/chartex" xmlns:cx6="http://schemas.microsoft.com/office/drawing/2016/5/12/chartex" xmlns:cx7="http://schemas.microsoft.com/office/drawing/2016/5/13/chartex" xmlns:cx8="http://schemas.microsoft.com/office/drawing/2016/5/14/chartex" xmlns:mc="http://schemas.openxmlformats.org/markup-compatibility/2006" xmlns:aink="http://schemas.microsoft.com/office/drawing/2016/ink" xmlns:am3d="http://schemas.microsoft.com/office/drawing/2017/model3d" xmlns:o="urn:schemas-microsoft-com:office:office" xmlns:oel="http://schemas.microsoft.com/office/2019/extlst" xmlns:r="http://schemas.openxmlformats.org/officeDocument/2006/relationships" xmlns:m="http://schemas.openxmlformats.org/officeDocument/2006/math" xmlns:v="urn:schemas-microsoft-com:vml" xmlns:wp14="http://schemas.microsoft.com/office/word/2010/wordprocessingDrawing" xmlns:wp="http://schemas.openxmlformats.org/drawingml/2006/wordprocessingDrawing" xmlns:w10="urn:schemas-microsoft-com:office:word" xmlns:w="http://schemas.openxmlformats.org/wordprocessingml/2006/main" xmlns:w14="http://schemas.microsoft.com/office/word/2010/wordml" xmlns:w15="http://schemas.microsoft.com/office/word/2012/wordml" xmlns:w16cex="http://schemas.microsoft.com/office/word/2018/wordml/cex" xmlns:w16cid="http://schemas.microsoft.com/office/word/2016/wordml/cid" xmlns:w16="http://schemas.microsoft.com/office/word/2018/wordml" xmlns:w16sdtdh="http://schemas.microsoft.com/office/word/2020/wordml/sdtdatahash" xmlns:w16se="http://schemas.microsoft.com/office/word/2015/wordml/symex" xmlns:wpg="http://schemas.microsoft.com/office/word/2010/wordprocessingGroup" xmlns:wpi="http://schemas.microsoft.com/office/word/2010/wordprocessingInk" xmlns:wne="http://schemas.microsoft.com/office/word/2006/wordml" xmlns:wps="http://schemas.microsoft.com/office/word/2010/wordprocessingShape" mc:Ignorable="w14 w15 w16se w16cid w16 w16cex w16sdtdh wp14">
   <w:body>
     <w:p>
       <w:pPr>
@@ -602,48 +602,32 @@
           <w:sz w:val="20"/>
           <w:szCs w:val="20"/>
         </w:rPr>
-        <w:t>15 West South Temple</w:t>
-      </w:r>
-      <w:r>
-        <w:rPr>
-          <w:rFonts w:eastAsia="Arial Unicode MS"/>
-          <w:sz w:val="20"/>
-          <w:szCs w:val="20"/>
-        </w:rPr>
-        <w:t xml:space="preserve"> Ste. </w:t>
-      </w:r>
-      <w:r>
-        <w:rPr>
-          <w:rFonts w:eastAsia="Arial Unicode MS"/>
-          <w:sz w:val="20"/>
-          <w:szCs w:val="20"/>
-        </w:rPr>
-        <w:t>163</w:t>
-      </w:r>
-      <w:r>
-        <w:rPr>
-          <w:rFonts w:eastAsia="Arial Unicode MS"/>
-          <w:sz w:val="20"/>
-          <w:szCs w:val="20"/>
-        </w:rPr>
-        <w:t>0</w:t>
-      </w:r>
-    </w:p>
-    <w:p>
-      <w:pPr>
-        <w:rPr>
-          <w:rFonts w:eastAsia="Arial Unicode MS"/>
-          <w:sz w:val="20"/>
-          <w:szCs w:val="20"/>
-        </w:rPr>
-      </w:pPr>
-      <w:r>
-        <w:rPr>
-          <w:rFonts w:eastAsia="Arial Unicode MS"/>
-          <w:sz w:val="20"/>
-          <w:szCs w:val="20"/>
-        </w:rPr>
-        <w:t>Salt Lake City, Utah 8410</w:t>
+        <w:t>250 E 200 S Suite 1120</w:t>
+      </w:r>
+    </w:p>
+    <w:p>
+      <w:pPr>
+        <w:rPr>
+          <w:rFonts w:eastAsia="Arial Unicode MS"/>
+          <w:sz w:val="20"/>
+          <w:szCs w:val="20"/>
+        </w:rPr>
+      </w:pPr>
+      <w:r>
+        <w:rPr>
+          <w:rFonts w:eastAsia="Arial Unicode MS"/>
+          <w:sz w:val="20"/>
+          <w:szCs w:val="20"/>
+        </w:rPr>
+        <w:t>Salt Lake City, Utah 841</w:t>
+      </w:r>
+      <w:r>
+        <w:rPr>
+          <w:rFonts w:eastAsia="Arial Unicode MS"/>
+          <w:sz w:val="20"/>
+          <w:szCs w:val="20"/>
+        </w:rPr>
+        <w:t>1</w:t>
       </w:r>
       <w:r>
         <w:rPr>
@@ -723,7 +707,7 @@
 </file>
 
 <file path=word/endnotes.xml><?xml version="1.0" encoding="utf-8"?>
-<w:endnotes xmlns:wpc="http://schemas.microsoft.com/office/word/2010/wordprocessingCanvas" xmlns:cx="http://schemas.microsoft.com/office/drawing/2014/chartex" xmlns:cx1="http://schemas.microsoft.com/office/drawing/2015/9/8/chartex" xmlns:cx2="http://schemas.microsoft.com/office/drawing/2015/10/21/chartex" xmlns:cx3="http://schemas.microsoft.com/office/drawing/2016/5/9/chartex" xmlns:cx4="http://schemas.microsoft.com/office/drawing/2016/5/10/chartex" xmlns:cx5="http://schemas.microsoft.com/office/drawing/2016/5/11/chartex" xmlns:cx6="http://schemas.microsoft.com/office/drawing/2016/5/12/chartex" xmlns:cx7="http://schemas.microsoft.com/office/drawing/2016/5/13/chartex" xmlns:cx8="http://schemas.microsoft.com/office/drawing/2016/5/14/chartex" xmlns:mc="http://schemas.openxmlformats.org/markup-compatibility/2006" xmlns:aink="http://schemas.microsoft.com/office/drawing/2016/ink" xmlns:am3d="http://schemas.microsoft.com/office/drawing/2017/model3d" xmlns:o="urn:schemas-microsoft-com:office:office" xmlns:r="http://schemas.openxmlformats.org/officeDocument/2006/relationships" xmlns:m="http://schemas.openxmlformats.org/officeDocument/2006/math" xmlns:v="urn:schemas-microsoft-com:vml" xmlns:wp14="http://schemas.microsoft.com/office/word/2010/wordprocessingDrawing" xmlns:wp="http://schemas.openxmlformats.org/drawingml/2006/wordprocessingDrawing" xmlns:w10="urn:schemas-microsoft-com:office:word" xmlns:w="http://schemas.openxmlformats.org/wordprocessingml/2006/main" xmlns:w14="http://schemas.microsoft.com/office/word/2010/wordml" xmlns:w15="http://schemas.microsoft.com/office/word/2012/wordml" xmlns:w16cex="http://schemas.microsoft.com/office/word/2018/wordml/cex" xmlns:w16cid="http://schemas.microsoft.com/office/word/2016/wordml/cid" xmlns:w16="http://schemas.microsoft.com/office/word/2018/wordml" xmlns:w16sdtdh="http://schemas.microsoft.com/office/word/2020/wordml/sdtdatahash" xmlns:w16se="http://schemas.microsoft.com/office/word/2015/wordml/symex" xmlns:wpg="http://schemas.microsoft.com/office/word/2010/wordprocessingGroup" xmlns:wpi="http://schemas.microsoft.com/office/word/2010/wordprocessingInk" xmlns:wne="http://schemas.microsoft.com/office/word/2006/wordml" xmlns:wps="http://schemas.microsoft.com/office/word/2010/wordprocessingShape" mc:Ignorable="w14 w15 w16se w16cid w16 w16cex w16sdtdh wp14">
+<w:endnotes xmlns:wpc="http://schemas.microsoft.com/office/word/2010/wordprocessingCanvas" xmlns:cx="http://schemas.microsoft.com/office/drawing/2014/chartex" xmlns:cx1="http://schemas.microsoft.com/office/drawing/2015/9/8/chartex" xmlns:cx2="http://schemas.microsoft.com/office/drawing/2015/10/21/chartex" xmlns:cx3="http://schemas.microsoft.com/office/drawing/2016/5/9/chartex" xmlns:cx4="http://schemas.microsoft.com/office/drawing/2016/5/10/chartex" xmlns:cx5="http://schemas.microsoft.com/office/drawing/2016/5/11/chartex" xmlns:cx6="http://schemas.microsoft.com/office/drawing/2016/5/12/chartex" xmlns:cx7="http://schemas.microsoft.com/office/drawing/2016/5/13/chartex" xmlns:cx8="http://schemas.microsoft.com/office/drawing/2016/5/14/chartex" xmlns:mc="http://schemas.openxmlformats.org/markup-compatibility/2006" xmlns:aink="http://schemas.microsoft.com/office/drawing/2016/ink" xmlns:am3d="http://schemas.microsoft.com/office/drawing/2017/model3d" xmlns:o="urn:schemas-microsoft-com:office:office" xmlns:oel="http://schemas.microsoft.com/office/2019/extlst" xmlns:r="http://schemas.openxmlformats.org/officeDocument/2006/relationships" xmlns:m="http://schemas.openxmlformats.org/officeDocument/2006/math" xmlns:v="urn:schemas-microsoft-com:vml" xmlns:wp14="http://schemas.microsoft.com/office/word/2010/wordprocessingDrawing" xmlns:wp="http://schemas.openxmlformats.org/drawingml/2006/wordprocessingDrawing" xmlns:w10="urn:schemas-microsoft-com:office:word" xmlns:w="http://schemas.openxmlformats.org/wordprocessingml/2006/main" xmlns:w14="http://schemas.microsoft.com/office/word/2010/wordml" xmlns:w15="http://schemas.microsoft.com/office/word/2012/wordml" xmlns:w16cex="http://schemas.microsoft.com/office/word/2018/wordml/cex" xmlns:w16cid="http://schemas.microsoft.com/office/word/2016/wordml/cid" xmlns:w16="http://schemas.microsoft.com/office/word/2018/wordml" xmlns:w16sdtdh="http://schemas.microsoft.com/office/word/2020/wordml/sdtdatahash" xmlns:w16se="http://schemas.microsoft.com/office/word/2015/wordml/symex" xmlns:wpg="http://schemas.microsoft.com/office/word/2010/wordprocessingGroup" xmlns:wpi="http://schemas.microsoft.com/office/word/2010/wordprocessingInk" xmlns:wne="http://schemas.microsoft.com/office/word/2006/wordml" xmlns:wps="http://schemas.microsoft.com/office/word/2010/wordprocessingShape" mc:Ignorable="w14 w15 w16se w16cid w16 w16cex w16sdtdh wp14">
   <w:endnote w:type="separator" w:id="-1">
     <w:p>
       <w:r>
@@ -742,7 +726,7 @@
 </file>
 
 <file path=word/footer1.xml><?xml version="1.0" encoding="utf-8"?>
-<w:ftr xmlns:wpc="http://schemas.microsoft.com/office/word/2010/wordprocessingCanvas" xmlns:cx="http://schemas.microsoft.com/office/drawing/2014/chartex" xmlns:cx1="http://schemas.microsoft.com/office/drawing/2015/9/8/chartex" xmlns:cx2="http://schemas.microsoft.com/office/drawing/2015/10/21/chartex" xmlns:cx3="http://schemas.microsoft.com/office/drawing/2016/5/9/chartex" xmlns:cx4="http://schemas.microsoft.com/office/drawing/2016/5/10/chartex" xmlns:cx5="http://schemas.microsoft.com/office/drawing/2016/5/11/chartex" xmlns:cx6="http://schemas.microsoft.com/office/drawing/2016/5/12/chartex" xmlns:cx7="http://schemas.microsoft.com/office/drawing/2016/5/13/chartex" xmlns:cx8="http://schemas.microsoft.com/office/drawing/2016/5/14/chartex" xmlns:mc="http://schemas.openxmlformats.org/markup-compatibility/2006" xmlns:aink="http://schemas.microsoft.com/office/drawing/2016/ink" xmlns:am3d="http://schemas.microsoft.com/office/drawing/2017/model3d" xmlns:o="urn:schemas-microsoft-com:office:office" xmlns:r="http://schemas.openxmlformats.org/officeDocument/2006/relationships" xmlns:m="http://schemas.openxmlformats.org/officeDocument/2006/math" xmlns:v="urn:schemas-microsoft-com:vml" xmlns:wp14="http://schemas.microsoft.com/office/word/2010/wordprocessingDrawing" xmlns:wp="http://schemas.openxmlformats.org/drawingml/2006/wordprocessingDrawing" xmlns:w10="urn:schemas-microsoft-com:office:word" xmlns:w="http://schemas.openxmlformats.org/wordprocessingml/2006/main" xmlns:w14="http://schemas.microsoft.com/office/word/2010/wordml" xmlns:w15="http://schemas.microsoft.com/office/word/2012/wordml" xmlns:w16cex="http://schemas.microsoft.com/office/word/2018/wordml/cex" xmlns:w16cid="http://schemas.microsoft.com/office/word/2016/wordml/cid" xmlns:w16="http://schemas.microsoft.com/office/word/2018/wordml" xmlns:w16sdtdh="http://schemas.microsoft.com/office/word/2020/wordml/sdtdatahash" xmlns:w16se="http://schemas.microsoft.com/office/word/2015/wordml/symex" xmlns:wpg="http://schemas.microsoft.com/office/word/2010/wordprocessingGroup" xmlns:wpi="http://schemas.microsoft.com/office/word/2010/wordprocessingInk" xmlns:wne="http://schemas.microsoft.com/office/word/2006/wordml" xmlns:wps="http://schemas.microsoft.com/office/word/2010/wordprocessingShape" mc:Ignorable="w14 w15 w16se w16cid w16 w16cex w16sdtdh wp14">
+<w:ftr xmlns:wpc="http://schemas.microsoft.com/office/word/2010/wordprocessingCanvas" xmlns:cx="http://schemas.microsoft.com/office/drawing/2014/chartex" xmlns:cx1="http://schemas.microsoft.com/office/drawing/2015/9/8/chartex" xmlns:cx2="http://schemas.microsoft.com/office/drawing/2015/10/21/chartex" xmlns:cx3="http://schemas.microsoft.com/office/drawing/2016/5/9/chartex" xmlns:cx4="http://schemas.microsoft.com/office/drawing/2016/5/10/chartex" xmlns:cx5="http://schemas.microsoft.com/office/drawing/2016/5/11/chartex" xmlns:cx6="http://schemas.microsoft.com/office/drawing/2016/5/12/chartex" xmlns:cx7="http://schemas.microsoft.com/office/drawing/2016/5/13/chartex" xmlns:cx8="http://schemas.microsoft.com/office/drawing/2016/5/14/chartex" xmlns:mc="http://schemas.openxmlformats.org/markup-compatibility/2006" xmlns:aink="http://schemas.microsoft.com/office/drawing/2016/ink" xmlns:am3d="http://schemas.microsoft.com/office/drawing/2017/model3d" xmlns:o="urn:schemas-microsoft-com:office:office" xmlns:oel="http://schemas.microsoft.com/office/2019/extlst" xmlns:r="http://schemas.openxmlformats.org/officeDocument/2006/relationships" xmlns:m="http://schemas.openxmlformats.org/officeDocument/2006/math" xmlns:v="urn:schemas-microsoft-com:vml" xmlns:wp14="http://schemas.microsoft.com/office/word/2010/wordprocessingDrawing" xmlns:wp="http://schemas.openxmlformats.org/drawingml/2006/wordprocessingDrawing" xmlns:w10="urn:schemas-microsoft-com:office:word" xmlns:w="http://schemas.openxmlformats.org/wordprocessingml/2006/main" xmlns:w14="http://schemas.microsoft.com/office/word/2010/wordml" xmlns:w15="http://schemas.microsoft.com/office/word/2012/wordml" xmlns:w16cex="http://schemas.microsoft.com/office/word/2018/wordml/cex" xmlns:w16cid="http://schemas.microsoft.com/office/word/2016/wordml/cid" xmlns:w16="http://schemas.microsoft.com/office/word/2018/wordml" xmlns:w16sdtdh="http://schemas.microsoft.com/office/word/2020/wordml/sdtdatahash" xmlns:w16se="http://schemas.microsoft.com/office/word/2015/wordml/symex" xmlns:wpg="http://schemas.microsoft.com/office/word/2010/wordprocessingGroup" xmlns:wpi="http://schemas.microsoft.com/office/word/2010/wordprocessingInk" xmlns:wne="http://schemas.microsoft.com/office/word/2006/wordml" xmlns:wps="http://schemas.microsoft.com/office/word/2010/wordprocessingShape" mc:Ignorable="w14 w15 w16se w16cid w16 w16cex w16sdtdh wp14">
   <w:p>
     <w:pPr>
       <w:pStyle w:val="Footer"/>
@@ -778,7 +762,7 @@
 </file>
 
 <file path=word/footer2.xml><?xml version="1.0" encoding="utf-8"?>
-<w:ftr xmlns:wpc="http://schemas.microsoft.com/office/word/2010/wordprocessingCanvas" xmlns:cx="http://schemas.microsoft.com/office/drawing/2014/chartex" xmlns:cx1="http://schemas.microsoft.com/office/drawing/2015/9/8/chartex" xmlns:cx2="http://schemas.microsoft.com/office/drawing/2015/10/21/chartex" xmlns:cx3="http://schemas.microsoft.com/office/drawing/2016/5/9/chartex" xmlns:cx4="http://schemas.microsoft.com/office/drawing/2016/5/10/chartex" xmlns:cx5="http://schemas.microsoft.com/office/drawing/2016/5/11/chartex" xmlns:cx6="http://schemas.microsoft.com/office/drawing/2016/5/12/chartex" xmlns:cx7="http://schemas.microsoft.com/office/drawing/2016/5/13/chartex" xmlns:cx8="http://schemas.microsoft.com/office/drawing/2016/5/14/chartex" xmlns:mc="http://schemas.openxmlformats.org/markup-compatibility/2006" xmlns:aink="http://schemas.microsoft.com/office/drawing/2016/ink" xmlns:am3d="http://schemas.microsoft.com/office/drawing/2017/model3d" xmlns:o="urn:schemas-microsoft-com:office:office" xmlns:r="http://schemas.openxmlformats.org/officeDocument/2006/relationships" xmlns:m="http://schemas.openxmlformats.org/officeDocument/2006/math" xmlns:v="urn:schemas-microsoft-com:vml" xmlns:wp14="http://schemas.microsoft.com/office/word/2010/wordprocessingDrawing" xmlns:wp="http://schemas.openxmlformats.org/drawingml/2006/wordprocessingDrawing" xmlns:w10="urn:schemas-microsoft-com:office:word" xmlns:w="http://schemas.openxmlformats.org/wordprocessingml/2006/main" xmlns:w14="http://schemas.microsoft.com/office/word/2010/wordml" xmlns:w15="http://schemas.microsoft.com/office/word/2012/wordml" xmlns:w16cex="http://schemas.microsoft.com/office/word/2018/wordml/cex" xmlns:w16cid="http://schemas.microsoft.com/office/word/2016/wordml/cid" xmlns:w16="http://schemas.microsoft.com/office/word/2018/wordml" xmlns:w16sdtdh="http://schemas.microsoft.com/office/word/2020/wordml/sdtdatahash" xmlns:w16se="http://schemas.microsoft.com/office/word/2015/wordml/symex" xmlns:wpg="http://schemas.microsoft.com/office/word/2010/wordprocessingGroup" xmlns:wpi="http://schemas.microsoft.com/office/word/2010/wordprocessingInk" xmlns:wne="http://schemas.microsoft.com/office/word/2006/wordml" xmlns:wps="http://schemas.microsoft.com/office/word/2010/wordprocessingShape" mc:Ignorable="w14 w15 w16se w16cid w16 w16cex w16sdtdh wp14">
+<w:ftr xmlns:wpc="http://schemas.microsoft.com/office/word/2010/wordprocessingCanvas" xmlns:cx="http://schemas.microsoft.com/office/drawing/2014/chartex" xmlns:cx1="http://schemas.microsoft.com/office/drawing/2015/9/8/chartex" xmlns:cx2="http://schemas.microsoft.com/office/drawing/2015/10/21/chartex" xmlns:cx3="http://schemas.microsoft.com/office/drawing/2016/5/9/chartex" xmlns:cx4="http://schemas.microsoft.com/office/drawing/2016/5/10/chartex" xmlns:cx5="http://schemas.microsoft.com/office/drawing/2016/5/11/chartex" xmlns:cx6="http://schemas.microsoft.com/office/drawing/2016/5/12/chartex" xmlns:cx7="http://schemas.microsoft.com/office/drawing/2016/5/13/chartex" xmlns:cx8="http://schemas.microsoft.com/office/drawing/2016/5/14/chartex" xmlns:mc="http://schemas.openxmlformats.org/markup-compatibility/2006" xmlns:aink="http://schemas.microsoft.com/office/drawing/2016/ink" xmlns:am3d="http://schemas.microsoft.com/office/drawing/2017/model3d" xmlns:o="urn:schemas-microsoft-com:office:office" xmlns:oel="http://schemas.microsoft.com/office/2019/extlst" xmlns:r="http://schemas.openxmlformats.org/officeDocument/2006/relationships" xmlns:m="http://schemas.openxmlformats.org/officeDocument/2006/math" xmlns:v="urn:schemas-microsoft-com:vml" xmlns:wp14="http://schemas.microsoft.com/office/word/2010/wordprocessingDrawing" xmlns:wp="http://schemas.openxmlformats.org/drawingml/2006/wordprocessingDrawing" xmlns:w10="urn:schemas-microsoft-com:office:word" xmlns:w="http://schemas.openxmlformats.org/wordprocessingml/2006/main" xmlns:w14="http://schemas.microsoft.com/office/word/2010/wordml" xmlns:w15="http://schemas.microsoft.com/office/word/2012/wordml" xmlns:w16cex="http://schemas.microsoft.com/office/word/2018/wordml/cex" xmlns:w16cid="http://schemas.microsoft.com/office/word/2016/wordml/cid" xmlns:w16="http://schemas.microsoft.com/office/word/2018/wordml" xmlns:w16sdtdh="http://schemas.microsoft.com/office/word/2020/wordml/sdtdatahash" xmlns:w16se="http://schemas.microsoft.com/office/word/2015/wordml/symex" xmlns:wpg="http://schemas.microsoft.com/office/word/2010/wordprocessingGroup" xmlns:wpi="http://schemas.microsoft.com/office/word/2010/wordprocessingInk" xmlns:wne="http://schemas.microsoft.com/office/word/2006/wordml" xmlns:wps="http://schemas.microsoft.com/office/word/2010/wordprocessingShape" mc:Ignorable="w14 w15 w16se w16cid w16 w16cex w16sdtdh wp14">
   <w:p>
     <w:pPr>
       <w:pStyle w:val="Footer"/>
@@ -870,7 +854,7 @@
 </file>
 
 <file path=word/footnotes.xml><?xml version="1.0" encoding="utf-8"?>
-<w:footnotes xmlns:wpc="http://schemas.microsoft.com/office/word/2010/wordprocessingCanvas" xmlns:cx="http://schemas.microsoft.com/office/drawing/2014/chartex" xmlns:cx1="http://schemas.microsoft.com/office/drawing/2015/9/8/chartex" xmlns:cx2="http://schemas.microsoft.com/office/drawing/2015/10/21/chartex" xmlns:cx3="http://schemas.microsoft.com/office/drawing/2016/5/9/chartex" xmlns:cx4="http://schemas.microsoft.com/office/drawing/2016/5/10/chartex" xmlns:cx5="http://schemas.microsoft.com/office/drawing/2016/5/11/chartex" xmlns:cx6="http://schemas.microsoft.com/office/drawing/2016/5/12/chartex" xmlns:cx7="http://schemas.microsoft.com/office/drawing/2016/5/13/chartex" xmlns:cx8="http://schemas.microsoft.com/office/drawing/2016/5/14/chartex" xmlns:mc="http://schemas.openxmlformats.org/markup-compatibility/2006" xmlns:aink="http://schemas.microsoft.com/office/drawing/2016/ink" xmlns:am3d="http://schemas.microsoft.com/office/drawing/2017/model3d" xmlns:o="urn:schemas-microsoft-com:office:office" xmlns:r="http://schemas.openxmlformats.org/officeDocument/2006/relationships" xmlns:m="http://schemas.openxmlformats.org/officeDocument/2006/math" xmlns:v="urn:schemas-microsoft-com:vml" xmlns:wp14="http://schemas.microsoft.com/office/word/2010/wordprocessingDrawing" xmlns:wp="http://schemas.openxmlformats.org/drawingml/2006/wordprocessingDrawing" xmlns:w10="urn:schemas-microsoft-com:office:word" xmlns:w="http://schemas.openxmlformats.org/wordprocessingml/2006/main" xmlns:w14="http://schemas.microsoft.com/office/word/2010/wordml" xmlns:w15="http://schemas.microsoft.com/office/word/2012/wordml" xmlns:w16cex="http://schemas.microsoft.com/office/word/2018/wordml/cex" xmlns:w16cid="http://schemas.microsoft.com/office/word/2016/wordml/cid" xmlns:w16="http://schemas.microsoft.com/office/word/2018/wordml" xmlns:w16sdtdh="http://schemas.microsoft.com/office/word/2020/wordml/sdtdatahash" xmlns:w16se="http://schemas.microsoft.com/office/word/2015/wordml/symex" xmlns:wpg="http://schemas.microsoft.com/office/word/2010/wordprocessingGroup" xmlns:wpi="http://schemas.microsoft.com/office/word/2010/wordprocessingInk" xmlns:wne="http://schemas.microsoft.com/office/word/2006/wordml" xmlns:wps="http://schemas.microsoft.com/office/word/2010/wordprocessingShape" mc:Ignorable="w14 w15 w16se w16cid w16 w16cex w16sdtdh wp14">
+<w:footnotes xmlns:wpc="http://schemas.microsoft.com/office/word/2010/wordprocessingCanvas" xmlns:cx="http://schemas.microsoft.com/office/drawing/2014/chartex" xmlns:cx1="http://schemas.microsoft.com/office/drawing/2015/9/8/chartex" xmlns:cx2="http://schemas.microsoft.com/office/drawing/2015/10/21/chartex" xmlns:cx3="http://schemas.microsoft.com/office/drawing/2016/5/9/chartex" xmlns:cx4="http://schemas.microsoft.com/office/drawing/2016/5/10/chartex" xmlns:cx5="http://schemas.microsoft.com/office/drawing/2016/5/11/chartex" xmlns:cx6="http://schemas.microsoft.com/office/drawing/2016/5/12/chartex" xmlns:cx7="http://schemas.microsoft.com/office/drawing/2016/5/13/chartex" xmlns:cx8="http://schemas.microsoft.com/office/drawing/2016/5/14/chartex" xmlns:mc="http://schemas.openxmlformats.org/markup-compatibility/2006" xmlns:aink="http://schemas.microsoft.com/office/drawing/2016/ink" xmlns:am3d="http://schemas.microsoft.com/office/drawing/2017/model3d" xmlns:o="urn:schemas-microsoft-com:office:office" xmlns:oel="http://schemas.microsoft.com/office/2019/extlst" xmlns:r="http://schemas.openxmlformats.org/officeDocument/2006/relationships" xmlns:m="http://schemas.openxmlformats.org/officeDocument/2006/math" xmlns:v="urn:schemas-microsoft-com:vml" xmlns:wp14="http://schemas.microsoft.com/office/word/2010/wordprocessingDrawing" xmlns:wp="http://schemas.openxmlformats.org/drawingml/2006/wordprocessingDrawing" xmlns:w10="urn:schemas-microsoft-com:office:word" xmlns:w="http://schemas.openxmlformats.org/wordprocessingml/2006/main" xmlns:w14="http://schemas.microsoft.com/office/word/2010/wordml" xmlns:w15="http://schemas.microsoft.com/office/word/2012/wordml" xmlns:w16cex="http://schemas.microsoft.com/office/word/2018/wordml/cex" xmlns:w16cid="http://schemas.microsoft.com/office/word/2016/wordml/cid" xmlns:w16="http://schemas.microsoft.com/office/word/2018/wordml" xmlns:w16sdtdh="http://schemas.microsoft.com/office/word/2020/wordml/sdtdatahash" xmlns:w16se="http://schemas.microsoft.com/office/word/2015/wordml/symex" xmlns:wpg="http://schemas.microsoft.com/office/word/2010/wordprocessingGroup" xmlns:wpi="http://schemas.microsoft.com/office/word/2010/wordprocessingInk" xmlns:wne="http://schemas.microsoft.com/office/word/2006/wordml" xmlns:wps="http://schemas.microsoft.com/office/word/2010/wordprocessingShape" mc:Ignorable="w14 w15 w16se w16cid w16 w16cex w16sdtdh wp14">
   <w:footnote w:type="separator" w:id="-1">
     <w:p>
       <w:r>
@@ -889,7 +873,7 @@
 </file>
 
 <file path=word/header1.xml><?xml version="1.0" encoding="utf-8"?>
-<w:hdr xmlns:wpc="http://schemas.microsoft.com/office/word/2010/wordprocessingCanvas" xmlns:cx="http://schemas.microsoft.com/office/drawing/2014/chartex" xmlns:cx1="http://schemas.microsoft.com/office/drawing/2015/9/8/chartex" xmlns:cx2="http://schemas.microsoft.com/office/drawing/2015/10/21/chartex" xmlns:cx3="http://schemas.microsoft.com/office/drawing/2016/5/9/chartex" xmlns:cx4="http://schemas.microsoft.com/office/drawing/2016/5/10/chartex" xmlns:cx5="http://schemas.microsoft.com/office/drawing/2016/5/11/chartex" xmlns:cx6="http://schemas.microsoft.com/office/drawing/2016/5/12/chartex" xmlns:cx7="http://schemas.microsoft.com/office/drawing/2016/5/13/chartex" xmlns:cx8="http://schemas.microsoft.com/office/drawing/2016/5/14/chartex" xmlns:mc="http://schemas.openxmlformats.org/markup-compatibility/2006" xmlns:aink="http://schemas.microsoft.com/office/drawing/2016/ink" xmlns:am3d="http://schemas.microsoft.com/office/drawing/2017/model3d" xmlns:o="urn:schemas-microsoft-com:office:office" xmlns:r="http://schemas.openxmlformats.org/officeDocument/2006/relationships" xmlns:m="http://schemas.openxmlformats.org/officeDocument/2006/math" xmlns:v="urn:schemas-microsoft-com:vml" xmlns:wp14="http://schemas.microsoft.com/office/word/2010/wordprocessingDrawing" xmlns:wp="http://schemas.openxmlformats.org/drawingml/2006/wordprocessingDrawing" xmlns:w10="urn:schemas-microsoft-com:office:word" xmlns:w="http://schemas.openxmlformats.org/wordprocessingml/2006/main" xmlns:w14="http://schemas.microsoft.com/office/word/2010/wordml" xmlns:w15="http://schemas.microsoft.com/office/word/2012/wordml" xmlns:w16cex="http://schemas.microsoft.com/office/word/2018/wordml/cex" xmlns:w16cid="http://schemas.microsoft.com/office/word/2016/wordml/cid" xmlns:w16="http://schemas.microsoft.com/office/word/2018/wordml" xmlns:w16sdtdh="http://schemas.microsoft.com/office/word/2020/wordml/sdtdatahash" xmlns:w16se="http://schemas.microsoft.com/office/word/2015/wordml/symex" xmlns:wpg="http://schemas.microsoft.com/office/word/2010/wordprocessingGroup" xmlns:wpi="http://schemas.microsoft.com/office/word/2010/wordprocessingInk" xmlns:wne="http://schemas.microsoft.com/office/word/2006/wordml" xmlns:wps="http://schemas.microsoft.com/office/word/2010/wordprocessingShape" mc:Ignorable="w14 w15 w16se w16cid w16 w16cex w16sdtdh wp14">
+<w:hdr xmlns:wpc="http://schemas.microsoft.com/office/word/2010/wordprocessingCanvas" xmlns:cx="http://schemas.microsoft.com/office/drawing/2014/chartex" xmlns:cx1="http://schemas.microsoft.com/office/drawing/2015/9/8/chartex" xmlns:cx2="http://schemas.microsoft.com/office/drawing/2015/10/21/chartex" xmlns:cx3="http://schemas.microsoft.com/office/drawing/2016/5/9/chartex" xmlns:cx4="http://schemas.microsoft.com/office/drawing/2016/5/10/chartex" xmlns:cx5="http://schemas.microsoft.com/office/drawing/2016/5/11/chartex" xmlns:cx6="http://schemas.microsoft.com/office/drawing/2016/5/12/chartex" xmlns:cx7="http://schemas.microsoft.com/office/drawing/2016/5/13/chartex" xmlns:cx8="http://schemas.microsoft.com/office/drawing/2016/5/14/chartex" xmlns:mc="http://schemas.openxmlformats.org/markup-compatibility/2006" xmlns:aink="http://schemas.microsoft.com/office/drawing/2016/ink" xmlns:am3d="http://schemas.microsoft.com/office/drawing/2017/model3d" xmlns:o="urn:schemas-microsoft-com:office:office" xmlns:oel="http://schemas.microsoft.com/office/2019/extlst" xmlns:r="http://schemas.openxmlformats.org/officeDocument/2006/relationships" xmlns:m="http://schemas.openxmlformats.org/officeDocument/2006/math" xmlns:v="urn:schemas-microsoft-com:vml" xmlns:wp14="http://schemas.microsoft.com/office/word/2010/wordprocessingDrawing" xmlns:wp="http://schemas.openxmlformats.org/drawingml/2006/wordprocessingDrawing" xmlns:w10="urn:schemas-microsoft-com:office:word" xmlns:w="http://schemas.openxmlformats.org/wordprocessingml/2006/main" xmlns:w14="http://schemas.microsoft.com/office/word/2010/wordml" xmlns:w15="http://schemas.microsoft.com/office/word/2012/wordml" xmlns:w16cex="http://schemas.microsoft.com/office/word/2018/wordml/cex" xmlns:w16cid="http://schemas.microsoft.com/office/word/2016/wordml/cid" xmlns:w16="http://schemas.microsoft.com/office/word/2018/wordml" xmlns:w16sdtdh="http://schemas.microsoft.com/office/word/2020/wordml/sdtdatahash" xmlns:w16se="http://schemas.microsoft.com/office/word/2015/wordml/symex" xmlns:wpg="http://schemas.microsoft.com/office/word/2010/wordprocessingGroup" xmlns:wpi="http://schemas.microsoft.com/office/word/2010/wordprocessingInk" xmlns:wne="http://schemas.microsoft.com/office/word/2006/wordml" xmlns:wps="http://schemas.microsoft.com/office/word/2010/wordprocessingShape" mc:Ignorable="w14 w15 w16se w16cid w16 w16cex w16sdtdh wp14">
   <w:p>
     <w:pPr>
       <w:pStyle w:val="Header"/>
@@ -957,7 +941,7 @@
 </file>
 
 <file path=word/header2.xml><?xml version="1.0" encoding="utf-8"?>
-<w:hdr xmlns:wpc="http://schemas.microsoft.com/office/word/2010/wordprocessingCanvas" xmlns:cx="http://schemas.microsoft.com/office/drawing/2014/chartex" xmlns:cx1="http://schemas.microsoft.com/office/drawing/2015/9/8/chartex" xmlns:cx2="http://schemas.microsoft.com/office/drawing/2015/10/21/chartex" xmlns:cx3="http://schemas.microsoft.com/office/drawing/2016/5/9/chartex" xmlns:cx4="http://schemas.microsoft.com/office/drawing/2016/5/10/chartex" xmlns:cx5="http://schemas.microsoft.com/office/drawing/2016/5/11/chartex" xmlns:cx6="http://schemas.microsoft.com/office/drawing/2016/5/12/chartex" xmlns:cx7="http://schemas.microsoft.com/office/drawing/2016/5/13/chartex" xmlns:cx8="http://schemas.microsoft.com/office/drawing/2016/5/14/chartex" xmlns:mc="http://schemas.openxmlformats.org/markup-compatibility/2006" xmlns:aink="http://schemas.microsoft.com/office/drawing/2016/ink" xmlns:am3d="http://schemas.microsoft.com/office/drawing/2017/model3d" xmlns:o="urn:schemas-microsoft-com:office:office" xmlns:r="http://schemas.openxmlformats.org/officeDocument/2006/relationships" xmlns:m="http://schemas.openxmlformats.org/officeDocument/2006/math" xmlns:v="urn:schemas-microsoft-com:vml" xmlns:wp14="http://schemas.microsoft.com/office/word/2010/wordprocessingDrawing" xmlns:wp="http://schemas.openxmlformats.org/drawingml/2006/wordprocessingDrawing" xmlns:w10="urn:schemas-microsoft-com:office:word" xmlns:w="http://schemas.openxmlformats.org/wordprocessingml/2006/main" xmlns:w14="http://schemas.microsoft.com/office/word/2010/wordml" xmlns:w15="http://schemas.microsoft.com/office/word/2012/wordml" xmlns:w16cex="http://schemas.microsoft.com/office/word/2018/wordml/cex" xmlns:w16cid="http://schemas.microsoft.com/office/word/2016/wordml/cid" xmlns:w16="http://schemas.microsoft.com/office/word/2018/wordml" xmlns:w16sdtdh="http://schemas.microsoft.com/office/word/2020/wordml/sdtdatahash" xmlns:w16se="http://schemas.microsoft.com/office/word/2015/wordml/symex" xmlns:wpg="http://schemas.microsoft.com/office/word/2010/wordprocessingGroup" xmlns:wpi="http://schemas.microsoft.com/office/word/2010/wordprocessingInk" xmlns:wne="http://schemas.microsoft.com/office/word/2006/wordml" xmlns:wps="http://schemas.microsoft.com/office/word/2010/wordprocessingShape" mc:Ignorable="w14 w15 w16se w16cid w16 w16cex w16sdtdh wp14">
+<w:hdr xmlns:wpc="http://schemas.microsoft.com/office/word/2010/wordprocessingCanvas" xmlns:cx="http://schemas.microsoft.com/office/drawing/2014/chartex" xmlns:cx1="http://schemas.microsoft.com/office/drawing/2015/9/8/chartex" xmlns:cx2="http://schemas.microsoft.com/office/drawing/2015/10/21/chartex" xmlns:cx3="http://schemas.microsoft.com/office/drawing/2016/5/9/chartex" xmlns:cx4="http://schemas.microsoft.com/office/drawing/2016/5/10/chartex" xmlns:cx5="http://schemas.microsoft.com/office/drawing/2016/5/11/chartex" xmlns:cx6="http://schemas.microsoft.com/office/drawing/2016/5/12/chartex" xmlns:cx7="http://schemas.microsoft.com/office/drawing/2016/5/13/chartex" xmlns:cx8="http://schemas.microsoft.com/office/drawing/2016/5/14/chartex" xmlns:mc="http://schemas.openxmlformats.org/markup-compatibility/2006" xmlns:aink="http://schemas.microsoft.com/office/drawing/2016/ink" xmlns:am3d="http://schemas.microsoft.com/office/drawing/2017/model3d" xmlns:o="urn:schemas-microsoft-com:office:office" xmlns:oel="http://schemas.microsoft.com/office/2019/extlst" xmlns:r="http://schemas.openxmlformats.org/officeDocument/2006/relationships" xmlns:m="http://schemas.openxmlformats.org/officeDocument/2006/math" xmlns:v="urn:schemas-microsoft-com:vml" xmlns:wp14="http://schemas.microsoft.com/office/word/2010/wordprocessingDrawing" xmlns:wp="http://schemas.openxmlformats.org/drawingml/2006/wordprocessingDrawing" xmlns:w10="urn:schemas-microsoft-com:office:word" xmlns:w="http://schemas.openxmlformats.org/wordprocessingml/2006/main" xmlns:w14="http://schemas.microsoft.com/office/word/2010/wordml" xmlns:w15="http://schemas.microsoft.com/office/word/2012/wordml" xmlns:w16cex="http://schemas.microsoft.com/office/word/2018/wordml/cex" xmlns:w16cid="http://schemas.microsoft.com/office/word/2016/wordml/cid" xmlns:w16="http://schemas.microsoft.com/office/word/2018/wordml" xmlns:w16sdtdh="http://schemas.microsoft.com/office/word/2020/wordml/sdtdatahash" xmlns:w16se="http://schemas.microsoft.com/office/word/2015/wordml/symex" xmlns:wpg="http://schemas.microsoft.com/office/word/2010/wordprocessingGroup" xmlns:wpi="http://schemas.microsoft.com/office/word/2010/wordprocessingInk" xmlns:wne="http://schemas.microsoft.com/office/word/2006/wordml" xmlns:wps="http://schemas.microsoft.com/office/word/2010/wordprocessingShape" mc:Ignorable="w14 w15 w16se w16cid w16 w16cex w16sdtdh wp14">
   <w:p>
     <w:pPr>
       <w:pStyle w:val="Header"/>
@@ -1006,7 +990,7 @@
 </file>
 
 <file path=word/numbering.xml><?xml version="1.0" encoding="utf-8"?>
-<w:numbering xmlns:wpc="http://schemas.microsoft.com/office/word/2010/wordprocessingCanvas" xmlns:cx="http://schemas.microsoft.com/office/drawing/2014/chartex" xmlns:cx1="http://schemas.microsoft.com/office/drawing/2015/9/8/chartex" xmlns:cx2="http://schemas.microsoft.com/office/drawing/2015/10/21/chartex" xmlns:cx3="http://schemas.microsoft.com/office/drawing/2016/5/9/chartex" xmlns:cx4="http://schemas.microsoft.com/office/drawing/2016/5/10/chartex" xmlns:cx5="http://schemas.microsoft.com/office/drawing/2016/5/11/chartex" xmlns:cx6="http://schemas.microsoft.com/office/drawing/2016/5/12/chartex" xmlns:cx7="http://schemas.microsoft.com/office/drawing/2016/5/13/chartex" xmlns:cx8="http://schemas.microsoft.com/office/drawing/2016/5/14/chartex" xmlns:mc="http://schemas.openxmlformats.org/markup-compatibility/2006" xmlns:aink="http://schemas.microsoft.com/office/drawing/2016/ink" xmlns:am3d="http://schemas.microsoft.com/office/drawing/2017/model3d" xmlns:o="urn:schemas-microsoft-com:office:office" xmlns:r="http://schemas.openxmlformats.org/officeDocument/2006/relationships" xmlns:m="http://schemas.openxmlformats.org/officeDocument/2006/math" xmlns:v="urn:schemas-microsoft-com:vml" xmlns:wp14="http://schemas.microsoft.com/office/word/2010/wordprocessingDrawing" xmlns:wp="http://schemas.openxmlformats.org/drawingml/2006/wordprocessingDrawing" xmlns:w10="urn:schemas-microsoft-com:office:word" xmlns:w="http://schemas.openxmlformats.org/wordprocessingml/2006/main" xmlns:w14="http://schemas.microsoft.com/office/word/2010/wordml" xmlns:w15="http://schemas.microsoft.com/office/word/2012/wordml" xmlns:w16cex="http://schemas.microsoft.com/office/word/2018/wordml/cex" xmlns:w16cid="http://schemas.microsoft.com/office/word/2016/wordml/cid" xmlns:w16="http://schemas.microsoft.com/office/word/2018/wordml" xmlns:w16sdtdh="http://schemas.microsoft.com/office/word/2020/wordml/sdtdatahash" xmlns:w16se="http://schemas.microsoft.com/office/word/2015/wordml/symex" xmlns:wpg="http://schemas.microsoft.com/office/word/2010/wordprocessingGroup" xmlns:wpi="http://schemas.microsoft.com/office/word/2010/wordprocessingInk" xmlns:wne="http://schemas.microsoft.com/office/word/2006/wordml" xmlns:wps="http://schemas.microsoft.com/office/word/2010/wordprocessingShape" mc:Ignorable="w14 w15 w16se w16cid w16 w16cex w16sdtdh wp14">
+<w:numbering xmlns:wpc="http://schemas.microsoft.com/office/word/2010/wordprocessingCanvas" xmlns:cx="http://schemas.microsoft.com/office/drawing/2014/chartex" xmlns:cx1="http://schemas.microsoft.com/office/drawing/2015/9/8/chartex" xmlns:cx2="http://schemas.microsoft.com/office/drawing/2015/10/21/chartex" xmlns:cx3="http://schemas.microsoft.com/office/drawing/2016/5/9/chartex" xmlns:cx4="http://schemas.microsoft.com/office/drawing/2016/5/10/chartex" xmlns:cx5="http://schemas.microsoft.com/office/drawing/2016/5/11/chartex" xmlns:cx6="http://schemas.microsoft.com/office/drawing/2016/5/12/chartex" xmlns:cx7="http://schemas.microsoft.com/office/drawing/2016/5/13/chartex" xmlns:cx8="http://schemas.microsoft.com/office/drawing/2016/5/14/chartex" xmlns:mc="http://schemas.openxmlformats.org/markup-compatibility/2006" xmlns:aink="http://schemas.microsoft.com/office/drawing/2016/ink" xmlns:am3d="http://schemas.microsoft.com/office/drawing/2017/model3d" xmlns:o="urn:schemas-microsoft-com:office:office" xmlns:oel="http://schemas.microsoft.com/office/2019/extlst" xmlns:r="http://schemas.openxmlformats.org/officeDocument/2006/relationships" xmlns:m="http://schemas.openxmlformats.org/officeDocument/2006/math" xmlns:v="urn:schemas-microsoft-com:vml" xmlns:wp14="http://schemas.microsoft.com/office/word/2010/wordprocessingDrawing" xmlns:wp="http://schemas.openxmlformats.org/drawingml/2006/wordprocessingDrawing" xmlns:w10="urn:schemas-microsoft-com:office:word" xmlns:w="http://schemas.openxmlformats.org/wordprocessingml/2006/main" xmlns:w14="http://schemas.microsoft.com/office/word/2010/wordml" xmlns:w15="http://schemas.microsoft.com/office/word/2012/wordml" xmlns:w16cex="http://schemas.microsoft.com/office/word/2018/wordml/cex" xmlns:w16cid="http://schemas.microsoft.com/office/word/2016/wordml/cid" xmlns:w16="http://schemas.microsoft.com/office/word/2018/wordml" xmlns:w16sdtdh="http://schemas.microsoft.com/office/word/2020/wordml/sdtdatahash" xmlns:w16se="http://schemas.microsoft.com/office/word/2015/wordml/symex" xmlns:wpg="http://schemas.microsoft.com/office/word/2010/wordprocessingGroup" xmlns:wpi="http://schemas.microsoft.com/office/word/2010/wordprocessingInk" xmlns:wne="http://schemas.microsoft.com/office/word/2006/wordml" xmlns:wps="http://schemas.microsoft.com/office/word/2010/wordprocessingShape" mc:Ignorable="w14 w15 w16se w16cid w16 w16cex w16sdtdh wp14">
   <w:abstractNum w:abstractNumId="0" w15:restartNumberingAfterBreak="0">
     <w:nsid w:val="FFFFFF1D"/>
     <w:multiLevelType w:val="multilevel"/>
@@ -1671,46 +1655,46 @@
       </w:rPr>
     </w:lvl>
   </w:abstractNum>
-  <w:num w:numId="1">
+  <w:num w:numId="1" w16cid:durableId="824978827">
     <w:abstractNumId w:val="11"/>
   </w:num>
-  <w:num w:numId="2">
+  <w:num w:numId="2" w16cid:durableId="635447883">
     <w:abstractNumId w:val="13"/>
   </w:num>
-  <w:num w:numId="3">
+  <w:num w:numId="3" w16cid:durableId="149567127">
     <w:abstractNumId w:val="12"/>
   </w:num>
-  <w:num w:numId="4">
+  <w:num w:numId="4" w16cid:durableId="721754360">
     <w:abstractNumId w:val="0"/>
   </w:num>
-  <w:num w:numId="5">
+  <w:num w:numId="5" w16cid:durableId="1614436510">
     <w:abstractNumId w:val="1"/>
   </w:num>
-  <w:num w:numId="6">
+  <w:num w:numId="6" w16cid:durableId="1570116660">
     <w:abstractNumId w:val="2"/>
   </w:num>
-  <w:num w:numId="7">
+  <w:num w:numId="7" w16cid:durableId="1217471476">
     <w:abstractNumId w:val="3"/>
   </w:num>
-  <w:num w:numId="8">
+  <w:num w:numId="8" w16cid:durableId="2128965341">
     <w:abstractNumId w:val="4"/>
   </w:num>
-  <w:num w:numId="9">
+  <w:num w:numId="9" w16cid:durableId="2089186399">
     <w:abstractNumId w:val="9"/>
   </w:num>
-  <w:num w:numId="10">
+  <w:num w:numId="10" w16cid:durableId="1771242814">
     <w:abstractNumId w:val="5"/>
   </w:num>
-  <w:num w:numId="11">
+  <w:num w:numId="11" w16cid:durableId="918371304">
     <w:abstractNumId w:val="6"/>
   </w:num>
-  <w:num w:numId="12">
+  <w:num w:numId="12" w16cid:durableId="98961213">
     <w:abstractNumId w:val="7"/>
   </w:num>
-  <w:num w:numId="13">
+  <w:num w:numId="13" w16cid:durableId="93285007">
     <w:abstractNumId w:val="8"/>
   </w:num>
-  <w:num w:numId="14">
+  <w:num w:numId="14" w16cid:durableId="2055424113">
     <w:abstractNumId w:val="10"/>
   </w:num>
 </w:numbering>

</xml_diff>